<commit_message>
changes to weeks 5-7 notecards
</commit_message>
<xml_diff>
--- a/R Resources/weeks5_6_7_notecards.docx
+++ b/R Resources/weeks5_6_7_notecards.docx
@@ -34,34 +34,7 @@
                 <w:sz w:val="28"/>
                 <w:szCs w:val="28"/>
               </w:rPr>
-              <w:t>Performing a t-test for</w:t>
-            </w:r>
-            <w:r>
-              <w:rPr>
-                <w:b/>
-                <w:bCs/>
-                <w:sz w:val="28"/>
-                <w:szCs w:val="28"/>
-              </w:rPr>
-              <w:t xml:space="preserve"> a Difference in</w:t>
-            </w:r>
-            <w:r>
-              <w:rPr>
-                <w:b/>
-                <w:bCs/>
-                <w:sz w:val="28"/>
-                <w:szCs w:val="28"/>
-              </w:rPr>
-              <w:t xml:space="preserve"> Mean</w:t>
-            </w:r>
-            <w:r>
-              <w:rPr>
-                <w:b/>
-                <w:bCs/>
-                <w:sz w:val="28"/>
-                <w:szCs w:val="28"/>
-              </w:rPr>
-              <w:t>s</w:t>
+              <w:t>Performing a t-test for a Difference in Means</w:t>
             </w:r>
           </w:p>
           <w:p>
@@ -81,19 +54,11 @@
                 <w:rFonts w:ascii="Courier New" w:hAnsi="Courier New" w:cs="Courier New"/>
               </w:rPr>
             </w:pPr>
-            <w:proofErr w:type="spellStart"/>
-            <w:r>
-              <w:rPr>
-                <w:rFonts w:ascii="Courier New" w:hAnsi="Courier New" w:cs="Courier New"/>
-              </w:rPr>
-              <w:t>t_test</w:t>
-            </w:r>
-            <w:proofErr w:type="spellEnd"/>
-            <w:r>
-              <w:rPr>
-                <w:rFonts w:ascii="Courier New" w:hAnsi="Courier New" w:cs="Courier New"/>
-              </w:rPr>
-              <w:t xml:space="preserve">(x = </w:t>
+            <w:r>
+              <w:rPr>
+                <w:rFonts w:ascii="Courier New" w:hAnsi="Courier New" w:cs="Courier New"/>
+              </w:rPr>
+              <w:t xml:space="preserve">t_test(x = </w:t>
             </w:r>
             <w:r>
               <w:rPr>
@@ -126,7 +91,21 @@
                 <w:rFonts w:ascii="Courier New" w:hAnsi="Courier New" w:cs="Courier New"/>
                 <w:color w:val="FF0000"/>
               </w:rPr>
-              <w:t>&lt;NAME OF VARIABLE&gt;</w:t>
+              <w:t xml:space="preserve">&lt;NAME OF </w:t>
+            </w:r>
+            <w:r>
+              <w:rPr>
+                <w:rFonts w:ascii="Courier New" w:hAnsi="Courier New" w:cs="Courier New"/>
+                <w:color w:val="FF0000"/>
+              </w:rPr>
+              <w:t xml:space="preserve">NUMERICAL </w:t>
+            </w:r>
+            <w:r>
+              <w:rPr>
+                <w:rFonts w:ascii="Courier New" w:hAnsi="Courier New" w:cs="Courier New"/>
+                <w:color w:val="FF0000"/>
+              </w:rPr>
+              <w:t>VARIABLE&gt;</w:t>
             </w:r>
             <w:r>
               <w:rPr>
@@ -152,7 +131,21 @@
                 <w:rFonts w:ascii="Courier New" w:hAnsi="Courier New" w:cs="Courier New"/>
                 <w:color w:val="FF0000"/>
               </w:rPr>
-              <w:t>&lt;NAME OF VARIABLE&gt;</w:t>
+              <w:t xml:space="preserve">&lt;NAME OF </w:t>
+            </w:r>
+            <w:r>
+              <w:rPr>
+                <w:rFonts w:ascii="Courier New" w:hAnsi="Courier New" w:cs="Courier New"/>
+                <w:color w:val="FF0000"/>
+              </w:rPr>
+              <w:t xml:space="preserve">CATEGORICAL </w:t>
+            </w:r>
+            <w:r>
+              <w:rPr>
+                <w:rFonts w:ascii="Courier New" w:hAnsi="Courier New" w:cs="Courier New"/>
+                <w:color w:val="FF0000"/>
+              </w:rPr>
+              <w:t>VARIABLE&gt;</w:t>
             </w:r>
             <w:r>
               <w:rPr>
@@ -177,21 +170,7 @@
               <w:rPr>
                 <w:rFonts w:ascii="Courier New" w:hAnsi="Courier New" w:cs="Courier New"/>
               </w:rPr>
-              <w:t xml:space="preserve">       </w:t>
-            </w:r>
-            <w:proofErr w:type="spellStart"/>
-            <w:r>
-              <w:rPr>
-                <w:rFonts w:ascii="Courier New" w:hAnsi="Courier New" w:cs="Courier New"/>
-              </w:rPr>
-              <w:t>conf_int</w:t>
-            </w:r>
-            <w:proofErr w:type="spellEnd"/>
-            <w:r>
-              <w:rPr>
-                <w:rFonts w:ascii="Courier New" w:hAnsi="Courier New" w:cs="Courier New"/>
-              </w:rPr>
-              <w:t xml:space="preserve"> = </w:t>
+              <w:t xml:space="preserve">       conf_int = </w:t>
             </w:r>
             <w:r>
               <w:rPr>
@@ -216,14 +195,7 @@
               <w:rPr>
                 <w:rFonts w:ascii="Courier New" w:hAnsi="Courier New" w:cs="Courier New"/>
               </w:rPr>
-              <w:t xml:space="preserve">       </w:t>
-            </w:r>
-            <w:proofErr w:type="spellStart"/>
-            <w:r>
-              <w:rPr>
-                <w:rFonts w:ascii="Courier New" w:hAnsi="Courier New" w:cs="Courier New"/>
-              </w:rPr>
-              <w:t>conf</w:t>
+              <w:t xml:space="preserve">       conf</w:t>
             </w:r>
             <w:r>
               <w:rPr>
@@ -235,14 +207,7 @@
               <w:rPr>
                 <w:rFonts w:ascii="Courier New" w:hAnsi="Courier New" w:cs="Courier New"/>
               </w:rPr>
-              <w:t>level</w:t>
-            </w:r>
-            <w:proofErr w:type="spellEnd"/>
-            <w:r>
-              <w:rPr>
-                <w:rFonts w:ascii="Courier New" w:hAnsi="Courier New" w:cs="Courier New"/>
-              </w:rPr>
-              <w:t xml:space="preserve"> = </w:t>
+              <w:t xml:space="preserve">level = </w:t>
             </w:r>
             <w:r>
               <w:rPr>
@@ -321,7 +286,6 @@
             <w:r>
               <w:t xml:space="preserve">If you want a 95% confidence interval, you change </w:t>
             </w:r>
-            <w:proofErr w:type="spellStart"/>
             <w:r>
               <w:rPr>
                 <w:rFonts w:ascii="Courier New" w:hAnsi="Courier New" w:cs="Courier New"/>
@@ -331,7 +295,6 @@
               </w:rPr>
               <w:t>conf_level</w:t>
             </w:r>
-            <w:proofErr w:type="spellEnd"/>
             <w:r>
               <w:rPr>
                 <w:color w:val="0070C0"/>
@@ -1056,7 +1019,6 @@
                 <w:rFonts w:ascii="Courier New" w:hAnsi="Courier New" w:cs="Courier New"/>
               </w:rPr>
             </w:pPr>
-            <w:proofErr w:type="spellStart"/>
             <w:r>
               <w:rPr>
                 <w:rFonts w:ascii="Courier New" w:hAnsi="Courier New" w:cs="Courier New"/>
@@ -1085,7 +1047,6 @@
               </w:rPr>
               <w:t>s</w:t>
             </w:r>
-            <w:proofErr w:type="spellEnd"/>
             <w:r>
               <w:rPr>
                 <w:rFonts w:ascii="Courier New" w:hAnsi="Courier New" w:cs="Courier New"/>
@@ -1457,19 +1418,11 @@
                 <w:rFonts w:ascii="Courier New" w:hAnsi="Courier New" w:cs="Courier New"/>
               </w:rPr>
             </w:pPr>
-            <w:proofErr w:type="spellStart"/>
-            <w:r>
-              <w:rPr>
-                <w:rFonts w:ascii="Courier New" w:hAnsi="Courier New" w:cs="Courier New"/>
-              </w:rPr>
-              <w:t>get_confidence_interval</w:t>
-            </w:r>
-            <w:proofErr w:type="spellEnd"/>
-            <w:r>
-              <w:rPr>
-                <w:rFonts w:ascii="Courier New" w:hAnsi="Courier New" w:cs="Courier New"/>
-              </w:rPr>
-              <w:t xml:space="preserve">(x = bootstrap, </w:t>
+            <w:r>
+              <w:rPr>
+                <w:rFonts w:ascii="Courier New" w:hAnsi="Courier New" w:cs="Courier New"/>
+              </w:rPr>
+              <w:t xml:space="preserve">get_confidence_interval(x = bootstrap, </w:t>
             </w:r>
           </w:p>
           <w:p>
@@ -1521,35 +1474,7 @@
               <w:rPr>
                 <w:rFonts w:ascii="Courier New" w:hAnsi="Courier New" w:cs="Courier New"/>
               </w:rPr>
-              <w:t xml:space="preserve">                        </w:t>
-            </w:r>
-            <w:proofErr w:type="spellStart"/>
-            <w:r>
-              <w:rPr>
-                <w:rFonts w:ascii="Courier New" w:hAnsi="Courier New" w:cs="Courier New"/>
-              </w:rPr>
-              <w:t>point_estimate</w:t>
-            </w:r>
-            <w:proofErr w:type="spellEnd"/>
-            <w:r>
-              <w:rPr>
-                <w:rFonts w:ascii="Courier New" w:hAnsi="Courier New" w:cs="Courier New"/>
-              </w:rPr>
-              <w:t xml:space="preserve"> = </w:t>
-            </w:r>
-            <w:proofErr w:type="spellStart"/>
-            <w:r>
-              <w:rPr>
-                <w:rFonts w:ascii="Courier New" w:hAnsi="Courier New" w:cs="Courier New"/>
-              </w:rPr>
-              <w:t>obs_mean</w:t>
-            </w:r>
-            <w:proofErr w:type="spellEnd"/>
-            <w:r>
-              <w:rPr>
-                <w:rFonts w:ascii="Courier New" w:hAnsi="Courier New" w:cs="Courier New"/>
-              </w:rPr>
-              <w:t>)</w:t>
+              <w:t xml:space="preserve">                        point_estimate = obs_mean)</w:t>
             </w:r>
           </w:p>
           <w:p/>
@@ -1757,34 +1682,7 @@
                 <w:sz w:val="28"/>
                 <w:szCs w:val="28"/>
               </w:rPr>
-              <w:t xml:space="preserve">Obtaining 1000 </w:t>
-            </w:r>
-            <w:r>
-              <w:rPr>
-                <w:b/>
-                <w:bCs/>
-                <w:sz w:val="28"/>
-                <w:szCs w:val="28"/>
-              </w:rPr>
-              <w:t xml:space="preserve">Permuted </w:t>
-            </w:r>
-            <w:r>
-              <w:rPr>
-                <w:b/>
-                <w:bCs/>
-                <w:sz w:val="28"/>
-                <w:szCs w:val="28"/>
-              </w:rPr>
-              <w:t>Differences in Means</w:t>
-            </w:r>
-            <w:r>
-              <w:rPr>
-                <w:b/>
-                <w:bCs/>
-                <w:sz w:val="28"/>
-                <w:szCs w:val="28"/>
-              </w:rPr>
-              <w:t xml:space="preserve"> – Assuming the Null Hypothesis is True</w:t>
+              <w:t>Obtaining 1000 Permuted Differences in Means – Assuming the Null Hypothesis is True</w:t>
             </w:r>
           </w:p>
           <w:p>
@@ -1804,7 +1702,6 @@
                 <w:rFonts w:ascii="Courier New" w:hAnsi="Courier New" w:cs="Courier New"/>
               </w:rPr>
             </w:pPr>
-            <w:proofErr w:type="spellStart"/>
             <w:r>
               <w:rPr>
                 <w:rFonts w:ascii="Courier New" w:hAnsi="Courier New" w:cs="Courier New"/>
@@ -1826,7 +1723,6 @@
               </w:rPr>
               <w:t>_dist</w:t>
             </w:r>
-            <w:proofErr w:type="spellEnd"/>
             <w:r>
               <w:rPr>
                 <w:rFonts w:ascii="Courier New" w:hAnsi="Courier New" w:cs="Courier New"/>
@@ -2141,25 +2037,7 @@
                 <w:sz w:val="28"/>
                 <w:szCs w:val="28"/>
               </w:rPr>
-              <w:t xml:space="preserve">Plotting the </w:t>
-            </w:r>
-            <w:r>
-              <w:rPr>
-                <w:b/>
-                <w:bCs/>
-                <w:sz w:val="28"/>
-                <w:szCs w:val="28"/>
-              </w:rPr>
-              <w:t xml:space="preserve">Simulated Null </w:t>
-            </w:r>
-            <w:r>
-              <w:rPr>
-                <w:b/>
-                <w:bCs/>
-                <w:sz w:val="28"/>
-                <w:szCs w:val="28"/>
-              </w:rPr>
-              <w:t>Distribution</w:t>
+              <w:t>Plotting the Simulated Null Distribution</w:t>
             </w:r>
           </w:p>
           <w:p>
@@ -2185,23 +2063,7 @@
                 <w:rFonts w:ascii="Courier New" w:hAnsi="Courier New" w:cs="Courier New"/>
                 <w:color w:val="000000" w:themeColor="text1"/>
               </w:rPr>
-              <w:t xml:space="preserve">visualize(data = </w:t>
-            </w:r>
-            <w:proofErr w:type="spellStart"/>
-            <w:r>
-              <w:rPr>
-                <w:rFonts w:ascii="Courier New" w:hAnsi="Courier New" w:cs="Courier New"/>
-                <w:color w:val="000000" w:themeColor="text1"/>
-              </w:rPr>
-              <w:t>null_dist</w:t>
-            </w:r>
-            <w:proofErr w:type="spellEnd"/>
-            <w:r>
-              <w:rPr>
-                <w:rFonts w:ascii="Courier New" w:hAnsi="Courier New" w:cs="Courier New"/>
-                <w:color w:val="000000" w:themeColor="text1"/>
-              </w:rPr>
-              <w:t xml:space="preserve">, </w:t>
+              <w:t xml:space="preserve">visualize(data = null_dist, </w:t>
             </w:r>
           </w:p>
           <w:p>
@@ -2322,43 +2184,7 @@
                 <w:sz w:val="28"/>
                 <w:szCs w:val="28"/>
               </w:rPr>
-              <w:t xml:space="preserve">Obtaining a </w:t>
-            </w:r>
-            <w:r>
-              <w:rPr>
-                <w:b/>
-                <w:bCs/>
-                <w:sz w:val="28"/>
-                <w:szCs w:val="28"/>
-              </w:rPr>
-              <w:t xml:space="preserve">p-value </w:t>
-            </w:r>
-            <w:r>
-              <w:rPr>
-                <w:b/>
-                <w:bCs/>
-                <w:sz w:val="28"/>
-                <w:szCs w:val="28"/>
-              </w:rPr>
-              <w:t xml:space="preserve">from a </w:t>
-            </w:r>
-            <w:r>
-              <w:rPr>
-                <w:b/>
-                <w:bCs/>
-                <w:sz w:val="28"/>
-                <w:szCs w:val="28"/>
-              </w:rPr>
-              <w:t xml:space="preserve">Null </w:t>
-            </w:r>
-            <w:r>
-              <w:rPr>
-                <w:b/>
-                <w:bCs/>
-                <w:sz w:val="28"/>
-                <w:szCs w:val="28"/>
-              </w:rPr>
-              <w:t>Distribution</w:t>
+              <w:t>Obtaining a p-value from a Null Distribution</w:t>
             </w:r>
           </w:p>
           <w:p>
@@ -2378,7 +2204,6 @@
                 <w:rFonts w:ascii="Courier New" w:hAnsi="Courier New" w:cs="Courier New"/>
               </w:rPr>
             </w:pPr>
-            <w:proofErr w:type="spellStart"/>
             <w:r>
               <w:rPr>
                 <w:rFonts w:ascii="Courier New" w:hAnsi="Courier New" w:cs="Courier New"/>
@@ -2391,21 +2216,18 @@
               </w:rPr>
               <w:t>pvalue</w:t>
             </w:r>
-            <w:proofErr w:type="spellEnd"/>
             <w:r>
               <w:rPr>
                 <w:rFonts w:ascii="Courier New" w:hAnsi="Courier New" w:cs="Courier New"/>
               </w:rPr>
               <w:t xml:space="preserve">(x = </w:t>
             </w:r>
-            <w:proofErr w:type="spellStart"/>
             <w:r>
               <w:rPr>
                 <w:rFonts w:ascii="Courier New" w:hAnsi="Courier New" w:cs="Courier New"/>
               </w:rPr>
               <w:t>null_dist</w:t>
             </w:r>
-            <w:proofErr w:type="spellEnd"/>
             <w:r>
               <w:rPr>
                 <w:rFonts w:ascii="Courier New" w:hAnsi="Courier New" w:cs="Courier New"/>
@@ -2424,37 +2246,14 @@
               <w:rPr>
                 <w:rFonts w:ascii="Courier New" w:hAnsi="Courier New" w:cs="Courier New"/>
               </w:rPr>
-              <w:t xml:space="preserve">           </w:t>
-            </w:r>
-            <w:proofErr w:type="spellStart"/>
-            <w:r>
-              <w:rPr>
-                <w:rFonts w:ascii="Courier New" w:hAnsi="Courier New" w:cs="Courier New"/>
-              </w:rPr>
-              <w:t>obs_stat</w:t>
-            </w:r>
-            <w:proofErr w:type="spellEnd"/>
-            <w:r>
-              <w:rPr>
-                <w:rFonts w:ascii="Courier New" w:hAnsi="Courier New" w:cs="Courier New"/>
-              </w:rPr>
-              <w:t xml:space="preserve"> = </w:t>
-            </w:r>
-            <w:proofErr w:type="spellStart"/>
+              <w:t xml:space="preserve">           obs_stat = </w:t>
+            </w:r>
             <w:r>
               <w:rPr>
                 <w:rFonts w:ascii="Courier New" w:hAnsi="Courier New" w:cs="Courier New"/>
                 <w:color w:val="000000" w:themeColor="text1"/>
               </w:rPr>
-              <w:t>obs_diff_in_means</w:t>
-            </w:r>
-            <w:proofErr w:type="spellEnd"/>
-            <w:r>
-              <w:rPr>
-                <w:rFonts w:ascii="Courier New" w:hAnsi="Courier New" w:cs="Courier New"/>
-                <w:color w:val="000000" w:themeColor="text1"/>
-              </w:rPr>
-              <w:t>,</w:t>
+              <w:t>obs_diff_in_means,</w:t>
             </w:r>
           </w:p>
           <w:p>
@@ -2654,19 +2453,11 @@
                 <w:rFonts w:ascii="Courier New" w:hAnsi="Courier New" w:cs="Courier New"/>
               </w:rPr>
             </w:pPr>
-            <w:proofErr w:type="spellStart"/>
-            <w:r>
-              <w:rPr>
-                <w:rFonts w:ascii="Courier New" w:hAnsi="Courier New" w:cs="Courier New"/>
-              </w:rPr>
-              <w:t>ggplot</w:t>
-            </w:r>
-            <w:proofErr w:type="spellEnd"/>
-            <w:r>
-              <w:rPr>
-                <w:rFonts w:ascii="Courier New" w:hAnsi="Courier New" w:cs="Courier New"/>
-              </w:rPr>
-              <w:t xml:space="preserve">(data = </w:t>
+            <w:r>
+              <w:rPr>
+                <w:rFonts w:ascii="Courier New" w:hAnsi="Courier New" w:cs="Courier New"/>
+              </w:rPr>
+              <w:t xml:space="preserve">ggplot(data = </w:t>
             </w:r>
             <w:r>
               <w:rPr>
@@ -2692,21 +2483,7 @@
               <w:rPr>
                 <w:rFonts w:ascii="Courier New" w:hAnsi="Courier New" w:cs="Courier New"/>
               </w:rPr>
-              <w:t xml:space="preserve">       mapping = </w:t>
-            </w:r>
-            <w:proofErr w:type="spellStart"/>
-            <w:r>
-              <w:rPr>
-                <w:rFonts w:ascii="Courier New" w:hAnsi="Courier New" w:cs="Courier New"/>
-              </w:rPr>
-              <w:t>aes</w:t>
-            </w:r>
-            <w:proofErr w:type="spellEnd"/>
-            <w:r>
-              <w:rPr>
-                <w:rFonts w:ascii="Courier New" w:hAnsi="Courier New" w:cs="Courier New"/>
-              </w:rPr>
-              <w:t xml:space="preserve">(x = </w:t>
+              <w:t xml:space="preserve">       mapping = aes(x = </w:t>
             </w:r>
             <w:r>
               <w:rPr>
@@ -2746,35 +2523,7 @@
               <w:rPr>
                 <w:rFonts w:ascii="Courier New" w:hAnsi="Courier New" w:cs="Courier New"/>
               </w:rPr>
-              <w:t xml:space="preserve">  </w:t>
-            </w:r>
-            <w:proofErr w:type="spellStart"/>
-            <w:r>
-              <w:rPr>
-                <w:rFonts w:ascii="Courier New" w:hAnsi="Courier New" w:cs="Courier New"/>
-              </w:rPr>
-              <w:t>geom_histogram</w:t>
-            </w:r>
-            <w:proofErr w:type="spellEnd"/>
-            <w:r>
-              <w:rPr>
-                <w:rFonts w:ascii="Courier New" w:hAnsi="Courier New" w:cs="Courier New"/>
-              </w:rPr>
-              <w:t>(</w:t>
-            </w:r>
-            <w:proofErr w:type="spellStart"/>
-            <w:r>
-              <w:rPr>
-                <w:rFonts w:ascii="Courier New" w:hAnsi="Courier New" w:cs="Courier New"/>
-              </w:rPr>
-              <w:t>binwidth</w:t>
-            </w:r>
-            <w:proofErr w:type="spellEnd"/>
-            <w:r>
-              <w:rPr>
-                <w:rFonts w:ascii="Courier New" w:hAnsi="Courier New" w:cs="Courier New"/>
-              </w:rPr>
-              <w:t xml:space="preserve"> = </w:t>
+              <w:t xml:space="preserve">  geom_histogram(binwidth = </w:t>
             </w:r>
             <w:r>
               <w:rPr>
@@ -2800,21 +2549,7 @@
               <w:rPr>
                 <w:rFonts w:ascii="Courier New" w:hAnsi="Courier New" w:cs="Courier New"/>
               </w:rPr>
-              <w:t xml:space="preserve">  </w:t>
-            </w:r>
-            <w:proofErr w:type="spellStart"/>
-            <w:r>
-              <w:rPr>
-                <w:rFonts w:ascii="Courier New" w:hAnsi="Courier New" w:cs="Courier New"/>
-              </w:rPr>
-              <w:t>facet_wrap</w:t>
-            </w:r>
-            <w:proofErr w:type="spellEnd"/>
-            <w:r>
-              <w:rPr>
-                <w:rFonts w:ascii="Courier New" w:hAnsi="Courier New" w:cs="Courier New"/>
-              </w:rPr>
-              <w:t>(~</w:t>
+              <w:t xml:space="preserve">  facet_wrap(~</w:t>
             </w:r>
             <w:r>
               <w:rPr>
@@ -2971,19 +2706,11 @@
                 <w:rFonts w:ascii="Courier New" w:hAnsi="Courier New" w:cs="Courier New"/>
               </w:rPr>
             </w:pPr>
-            <w:proofErr w:type="spellStart"/>
-            <w:r>
-              <w:rPr>
-                <w:rFonts w:ascii="Courier New" w:hAnsi="Courier New" w:cs="Courier New"/>
-              </w:rPr>
-              <w:t>ggplot</w:t>
-            </w:r>
-            <w:proofErr w:type="spellEnd"/>
-            <w:r>
-              <w:rPr>
-                <w:rFonts w:ascii="Courier New" w:hAnsi="Courier New" w:cs="Courier New"/>
-              </w:rPr>
-              <w:t xml:space="preserve">(data = </w:t>
+            <w:r>
+              <w:rPr>
+                <w:rFonts w:ascii="Courier New" w:hAnsi="Courier New" w:cs="Courier New"/>
+              </w:rPr>
+              <w:t xml:space="preserve">ggplot(data = </w:t>
             </w:r>
             <w:r>
               <w:rPr>
@@ -3009,21 +2736,7 @@
               <w:rPr>
                 <w:rFonts w:ascii="Courier New" w:hAnsi="Courier New" w:cs="Courier New"/>
               </w:rPr>
-              <w:t xml:space="preserve">       mapping = </w:t>
-            </w:r>
-            <w:proofErr w:type="spellStart"/>
-            <w:r>
-              <w:rPr>
-                <w:rFonts w:ascii="Courier New" w:hAnsi="Courier New" w:cs="Courier New"/>
-              </w:rPr>
-              <w:t>aes</w:t>
-            </w:r>
-            <w:proofErr w:type="spellEnd"/>
-            <w:r>
-              <w:rPr>
-                <w:rFonts w:ascii="Courier New" w:hAnsi="Courier New" w:cs="Courier New"/>
-              </w:rPr>
-              <w:t xml:space="preserve">(x = </w:t>
+              <w:t xml:space="preserve">       mapping = aes(x = </w:t>
             </w:r>
             <w:r>
               <w:rPr>
@@ -3089,14 +2802,7 @@
               <w:rPr>
                 <w:rFonts w:ascii="Courier New" w:hAnsi="Courier New" w:cs="Courier New"/>
               </w:rPr>
-              <w:t xml:space="preserve">  </w:t>
-            </w:r>
-            <w:proofErr w:type="spellStart"/>
-            <w:r>
-              <w:rPr>
-                <w:rFonts w:ascii="Courier New" w:hAnsi="Courier New" w:cs="Courier New"/>
-              </w:rPr>
-              <w:t>geom_</w:t>
+              <w:t xml:space="preserve">  geom_</w:t>
             </w:r>
             <w:r>
               <w:rPr>
@@ -3104,7 +2810,6 @@
               </w:rPr>
               <w:t>boxplot</w:t>
             </w:r>
-            <w:proofErr w:type="spellEnd"/>
             <w:r>
               <w:rPr>
                 <w:rFonts w:ascii="Courier New" w:hAnsi="Courier New" w:cs="Courier New"/>
@@ -3322,16 +3027,7 @@
                 <w:sz w:val="28"/>
                 <w:szCs w:val="28"/>
               </w:rPr>
-              <w:t xml:space="preserve"> for One Numerical Variable</w:t>
-            </w:r>
-            <w:r>
-              <w:rPr>
-                <w:b/>
-                <w:bCs/>
-                <w:sz w:val="28"/>
-                <w:szCs w:val="28"/>
-              </w:rPr>
-              <w:t xml:space="preserve"> and One Categorical Variable</w:t>
+              <w:t xml:space="preserve"> for One Numerical Variable and One Categorical Variable</w:t>
             </w:r>
           </w:p>
           <w:p>
@@ -3351,19 +3047,11 @@
                 <w:rFonts w:ascii="Courier New" w:hAnsi="Courier New" w:cs="Courier New"/>
               </w:rPr>
             </w:pPr>
-            <w:proofErr w:type="spellStart"/>
-            <w:r>
-              <w:rPr>
-                <w:rFonts w:ascii="Courier New" w:hAnsi="Courier New" w:cs="Courier New"/>
-              </w:rPr>
-              <w:t>favstats</w:t>
-            </w:r>
-            <w:proofErr w:type="spellEnd"/>
-            <w:r>
-              <w:rPr>
-                <w:rFonts w:ascii="Courier New" w:hAnsi="Courier New" w:cs="Courier New"/>
-              </w:rPr>
-              <w:t>(</w:t>
+            <w:r>
+              <w:rPr>
+                <w:rFonts w:ascii="Courier New" w:hAnsi="Courier New" w:cs="Courier New"/>
+              </w:rPr>
+              <w:t>favstats(</w:t>
             </w:r>
             <w:r>
               <w:rPr>
@@ -3418,14 +3106,7 @@
                 <w:rFonts w:ascii="Courier New" w:hAnsi="Courier New" w:cs="Courier New"/>
                 <w:color w:val="FF0000"/>
               </w:rPr>
-              <w:t>CATEGORICAL</w:t>
-            </w:r>
-            <w:r>
-              <w:rPr>
-                <w:rFonts w:ascii="Courier New" w:hAnsi="Courier New" w:cs="Courier New"/>
-                <w:color w:val="FF0000"/>
-              </w:rPr>
-              <w:t xml:space="preserve"> </w:t>
+              <w:t xml:space="preserve">CATEGORICAL </w:t>
             </w:r>
             <w:r>
               <w:rPr>
@@ -3576,19 +3257,11 @@
                 <w:color w:val="FF0000"/>
               </w:rPr>
             </w:pPr>
-            <w:proofErr w:type="spellStart"/>
-            <w:r>
-              <w:rPr>
-                <w:rFonts w:ascii="Courier New" w:hAnsi="Courier New" w:cs="Courier New"/>
-              </w:rPr>
-              <w:t>aov</w:t>
-            </w:r>
-            <w:proofErr w:type="spellEnd"/>
-            <w:r>
-              <w:rPr>
-                <w:rFonts w:ascii="Courier New" w:hAnsi="Courier New" w:cs="Courier New"/>
-              </w:rPr>
-              <w:t>(</w:t>
+            <w:r>
+              <w:rPr>
+                <w:rFonts w:ascii="Courier New" w:hAnsi="Courier New" w:cs="Courier New"/>
+              </w:rPr>
+              <w:t>aov(</w:t>
             </w:r>
             <w:r>
               <w:rPr>
@@ -3886,21 +3559,12 @@
                 <w:rFonts w:ascii="Courier New" w:hAnsi="Courier New" w:cs="Courier New"/>
               </w:rPr>
             </w:pPr>
-            <w:proofErr w:type="spellStart"/>
             <w:r>
               <w:rPr>
                 <w:rFonts w:ascii="Courier New" w:hAnsi="Courier New" w:cs="Courier New"/>
                 <w:color w:val="000000" w:themeColor="text1"/>
               </w:rPr>
-              <w:t>obs_mean</w:t>
-            </w:r>
-            <w:proofErr w:type="spellEnd"/>
-            <w:r>
-              <w:rPr>
-                <w:rFonts w:ascii="Courier New" w:hAnsi="Courier New" w:cs="Courier New"/>
-                <w:color w:val="000000" w:themeColor="text1"/>
-              </w:rPr>
-              <w:t xml:space="preserve"> &lt;- </w:t>
+              <w:t xml:space="preserve">obs_mean &lt;- </w:t>
             </w:r>
             <w:r>
               <w:rPr>
@@ -4151,19 +3815,11 @@
                 <w:rFonts w:ascii="Courier New" w:hAnsi="Courier New" w:cs="Courier New"/>
               </w:rPr>
             </w:pPr>
-            <w:proofErr w:type="spellStart"/>
-            <w:r>
-              <w:rPr>
-                <w:rFonts w:ascii="Courier New" w:hAnsi="Courier New" w:cs="Courier New"/>
-              </w:rPr>
-              <w:t>get_confidence_interval</w:t>
-            </w:r>
-            <w:proofErr w:type="spellEnd"/>
-            <w:r>
-              <w:rPr>
-                <w:rFonts w:ascii="Courier New" w:hAnsi="Courier New" w:cs="Courier New"/>
-              </w:rPr>
-              <w:t xml:space="preserve">(x = bootstrap, </w:t>
+            <w:r>
+              <w:rPr>
+                <w:rFonts w:ascii="Courier New" w:hAnsi="Courier New" w:cs="Courier New"/>
+              </w:rPr>
+              <w:t xml:space="preserve">get_confidence_interval(x = bootstrap, </w:t>
             </w:r>
           </w:p>
           <w:p>
@@ -4215,35 +3871,7 @@
               <w:rPr>
                 <w:rFonts w:ascii="Courier New" w:hAnsi="Courier New" w:cs="Courier New"/>
               </w:rPr>
-              <w:t xml:space="preserve">                        </w:t>
-            </w:r>
-            <w:proofErr w:type="spellStart"/>
-            <w:r>
-              <w:rPr>
-                <w:rFonts w:ascii="Courier New" w:hAnsi="Courier New" w:cs="Courier New"/>
-              </w:rPr>
-              <w:t>point_estimate</w:t>
-            </w:r>
-            <w:proofErr w:type="spellEnd"/>
-            <w:r>
-              <w:rPr>
-                <w:rFonts w:ascii="Courier New" w:hAnsi="Courier New" w:cs="Courier New"/>
-              </w:rPr>
-              <w:t xml:space="preserve"> = </w:t>
-            </w:r>
-            <w:proofErr w:type="spellStart"/>
-            <w:r>
-              <w:rPr>
-                <w:rFonts w:ascii="Courier New" w:hAnsi="Courier New" w:cs="Courier New"/>
-              </w:rPr>
-              <w:t>obs_mean</w:t>
-            </w:r>
-            <w:proofErr w:type="spellEnd"/>
-            <w:r>
-              <w:rPr>
-                <w:rFonts w:ascii="Courier New" w:hAnsi="Courier New" w:cs="Courier New"/>
-              </w:rPr>
-              <w:t>)</w:t>
+              <w:t xml:space="preserve">                        point_estimate = obs_mean)</w:t>
             </w:r>
           </w:p>
           <w:p/>
@@ -4314,7 +3942,7 @@
     <w:p/>
     <w:p/>
     <w:sectPr>
-      <w:headerReference w:type="default" r:id="rId4"/>
+      <w:headerReference w:type="default" r:id="rId6"/>
       <w:pgSz w:w="12240" w:h="15840"/>
       <w:pgMar w:top="1440" w:right="1440" w:bottom="1440" w:left="1440" w:header="720" w:footer="720" w:gutter="0"/>
       <w:cols w:space="720"/>
@@ -4322,6 +3950,44 @@
     </w:sectPr>
   </w:body>
 </w:document>
+</file>
+
+<file path=word/endnotes.xml><?xml version="1.0" encoding="utf-8"?>
+<w:endnotes xmlns:wpc="http://schemas.microsoft.com/office/word/2010/wordprocessingCanvas" xmlns:cx="http://schemas.microsoft.com/office/drawing/2014/chartex" xmlns:cx1="http://schemas.microsoft.com/office/drawing/2015/9/8/chartex" xmlns:cx2="http://schemas.microsoft.com/office/drawing/2015/10/21/chartex" xmlns:cx3="http://schemas.microsoft.com/office/drawing/2016/5/9/chartex" xmlns:cx4="http://schemas.microsoft.com/office/drawing/2016/5/10/chartex" xmlns:cx5="http://schemas.microsoft.com/office/drawing/2016/5/11/chartex" xmlns:cx6="http://schemas.microsoft.com/office/drawing/2016/5/12/chartex" xmlns:cx7="http://schemas.microsoft.com/office/drawing/2016/5/13/chartex" xmlns:cx8="http://schemas.microsoft.com/office/drawing/2016/5/14/chartex" xmlns:mc="http://schemas.openxmlformats.org/markup-compatibility/2006" xmlns:aink="http://schemas.microsoft.com/office/drawing/2016/ink" xmlns:am3d="http://schemas.microsoft.com/office/drawing/2017/model3d" xmlns:o="urn:schemas-microsoft-com:office:office" xmlns:oel="http://schemas.microsoft.com/office/2019/extlst" xmlns:r="http://schemas.openxmlformats.org/officeDocument/2006/relationships" xmlns:m="http://schemas.openxmlformats.org/officeDocument/2006/math" xmlns:v="urn:schemas-microsoft-com:vml" xmlns:wp14="http://schemas.microsoft.com/office/word/2010/wordprocessingDrawing" xmlns:wp="http://schemas.openxmlformats.org/drawingml/2006/wordprocessingDrawing" xmlns:w10="urn:schemas-microsoft-com:office:word" xmlns:w="http://schemas.openxmlformats.org/wordprocessingml/2006/main" xmlns:w14="http://schemas.microsoft.com/office/word/2010/wordml" xmlns:w15="http://schemas.microsoft.com/office/word/2012/wordml" xmlns:w16cex="http://schemas.microsoft.com/office/word/2018/wordml/cex" xmlns:w16cid="http://schemas.microsoft.com/office/word/2016/wordml/cid" xmlns:w16="http://schemas.microsoft.com/office/word/2018/wordml" xmlns:w16sdtdh="http://schemas.microsoft.com/office/word/2020/wordml/sdtdatahash" xmlns:w16se="http://schemas.microsoft.com/office/word/2015/wordml/symex" xmlns:wpg="http://schemas.microsoft.com/office/word/2010/wordprocessingGroup" xmlns:wpi="http://schemas.microsoft.com/office/word/2010/wordprocessingInk" xmlns:wne="http://schemas.microsoft.com/office/word/2006/wordml" xmlns:wps="http://schemas.microsoft.com/office/word/2010/wordprocessingShape" mc:Ignorable="w14 w15 w16se w16cid w16 w16cex w16sdtdh wp14">
+  <w:endnote w:type="separator" w:id="-1">
+    <w:p>
+      <w:r>
+        <w:separator/>
+      </w:r>
+    </w:p>
+  </w:endnote>
+  <w:endnote w:type="continuationSeparator" w:id="0">
+    <w:p>
+      <w:r>
+        <w:continuationSeparator/>
+      </w:r>
+    </w:p>
+  </w:endnote>
+</w:endnotes>
+</file>
+
+<file path=word/footnotes.xml><?xml version="1.0" encoding="utf-8"?>
+<w:footnotes xmlns:wpc="http://schemas.microsoft.com/office/word/2010/wordprocessingCanvas" xmlns:cx="http://schemas.microsoft.com/office/drawing/2014/chartex" xmlns:cx1="http://schemas.microsoft.com/office/drawing/2015/9/8/chartex" xmlns:cx2="http://schemas.microsoft.com/office/drawing/2015/10/21/chartex" xmlns:cx3="http://schemas.microsoft.com/office/drawing/2016/5/9/chartex" xmlns:cx4="http://schemas.microsoft.com/office/drawing/2016/5/10/chartex" xmlns:cx5="http://schemas.microsoft.com/office/drawing/2016/5/11/chartex" xmlns:cx6="http://schemas.microsoft.com/office/drawing/2016/5/12/chartex" xmlns:cx7="http://schemas.microsoft.com/office/drawing/2016/5/13/chartex" xmlns:cx8="http://schemas.microsoft.com/office/drawing/2016/5/14/chartex" xmlns:mc="http://schemas.openxmlformats.org/markup-compatibility/2006" xmlns:aink="http://schemas.microsoft.com/office/drawing/2016/ink" xmlns:am3d="http://schemas.microsoft.com/office/drawing/2017/model3d" xmlns:o="urn:schemas-microsoft-com:office:office" xmlns:oel="http://schemas.microsoft.com/office/2019/extlst" xmlns:r="http://schemas.openxmlformats.org/officeDocument/2006/relationships" xmlns:m="http://schemas.openxmlformats.org/officeDocument/2006/math" xmlns:v="urn:schemas-microsoft-com:vml" xmlns:wp14="http://schemas.microsoft.com/office/word/2010/wordprocessingDrawing" xmlns:wp="http://schemas.openxmlformats.org/drawingml/2006/wordprocessingDrawing" xmlns:w10="urn:schemas-microsoft-com:office:word" xmlns:w="http://schemas.openxmlformats.org/wordprocessingml/2006/main" xmlns:w14="http://schemas.microsoft.com/office/word/2010/wordml" xmlns:w15="http://schemas.microsoft.com/office/word/2012/wordml" xmlns:w16cex="http://schemas.microsoft.com/office/word/2018/wordml/cex" xmlns:w16cid="http://schemas.microsoft.com/office/word/2016/wordml/cid" xmlns:w16="http://schemas.microsoft.com/office/word/2018/wordml" xmlns:w16sdtdh="http://schemas.microsoft.com/office/word/2020/wordml/sdtdatahash" xmlns:w16se="http://schemas.microsoft.com/office/word/2015/wordml/symex" xmlns:wpg="http://schemas.microsoft.com/office/word/2010/wordprocessingGroup" xmlns:wpi="http://schemas.microsoft.com/office/word/2010/wordprocessingInk" xmlns:wne="http://schemas.microsoft.com/office/word/2006/wordml" xmlns:wps="http://schemas.microsoft.com/office/word/2010/wordprocessingShape" mc:Ignorable="w14 w15 w16se w16cid w16 w16cex w16sdtdh wp14">
+  <w:footnote w:type="separator" w:id="-1">
+    <w:p>
+      <w:r>
+        <w:separator/>
+      </w:r>
+    </w:p>
+  </w:footnote>
+  <w:footnote w:type="continuationSeparator" w:id="0">
+    <w:p>
+      <w:r>
+        <w:continuationSeparator/>
+      </w:r>
+    </w:p>
+  </w:footnote>
+</w:footnotes>
 </file>
 
 <file path=word/header1.xml><?xml version="1.0" encoding="utf-8"?>
@@ -4337,13 +4003,7 @@
       <w:rPr>
         <w:color w:val="FF0000"/>
       </w:rPr>
-      <w:t xml:space="preserve">&lt; </w:t>
-    </w:r>
-    <w:r>
-      <w:rPr>
-        <w:color w:val="FF0000"/>
-      </w:rPr>
-      <w:t>&gt;</w:t>
+      <w:t>&lt; &gt;</w:t>
     </w:r>
     <w:r>
       <w:rPr>
@@ -4355,55 +4015,16 @@
       <w:t>text</w:t>
     </w:r>
     <w:r>
-      <w:t xml:space="preserve"> </w:t>
-    </w:r>
-    <w:r>
-      <w:t>needs to be removed and replaced by the necessary input</w:t>
-    </w:r>
-    <w:r>
-      <w:t xml:space="preserve">! No </w:t>
+      <w:t xml:space="preserve"> needs to be removed and replaced by the necessary input! No </w:t>
     </w:r>
     <w:r>
       <w:rPr>
         <w:color w:val="FF0000"/>
       </w:rPr>
-      <w:t>&lt;</w:t>
+      <w:t>&lt; &gt;</w:t>
     </w:r>
     <w:r>
-      <w:rPr>
-        <w:color w:val="FF0000"/>
-      </w:rPr>
-      <w:t xml:space="preserve"> </w:t>
-    </w:r>
-    <w:r>
-      <w:rPr>
-        <w:color w:val="FF0000"/>
-      </w:rPr>
-      <w:t>&gt;</w:t>
-    </w:r>
-    <w:r>
-      <w:t xml:space="preserve"> </w:t>
-    </w:r>
-    <w:r>
-      <w:t>s</w:t>
-    </w:r>
-    <w:r>
-      <w:t>ymb</w:t>
-    </w:r>
-    <w:r>
-      <w:t xml:space="preserve">ols </w:t>
-    </w:r>
-    <w:r>
-      <w:t>should rem</w:t>
-    </w:r>
-    <w:r>
-      <w:t>ain in the code</w:t>
-    </w:r>
-    <w:r>
-      <w:t>!</w:t>
-    </w:r>
-    <w:r>
-      <w:t xml:space="preserve"> </w:t>
+      <w:t xml:space="preserve"> symbols should remain in the code! </w:t>
     </w:r>
   </w:p>
 </w:hdr>

</xml_diff>